<commit_message>
Continue the "TakeOver" CTF
</commit_message>
<xml_diff>
--- a/THM_challenges/Easy/Lookup/Lookup_documentation.docx
+++ b/THM_challenges/Easy/Lookup/Lookup_documentation.docx
@@ -421,14 +421,15 @@
       </w:pPr>
       <w:r>
         <w:rPr>
+          <w:noProof/>
           <w:sz w:val="26"/>
           <w:szCs w:val="26"/>
         </w:rPr>
         <w:drawing>
-          <wp:inline distT="0" distB="0" distL="0" distR="0" wp14:anchorId="691E1682" wp14:editId="6E68A0E4">
-            <wp:extent cx="5867908" cy="2636748"/>
+          <wp:inline distT="0" distB="0" distL="0" distR="0" wp14:anchorId="10E0B0E7" wp14:editId="16EF376E">
+            <wp:extent cx="5799323" cy="2209992"/>
             <wp:effectExtent l="0" t="0" r="0" b="0"/>
-            <wp:docPr id="1653350338" name="תמונה 1" descr="תמונה שמכילה טקסט, חשמל, צילום מסך, תצוגה&#10;&#10;תוכן שנוצר על-ידי בינה מלאכותית עשוי להיות שגוי."/>
+            <wp:docPr id="1850619167" name="תמונה 1"/>
             <wp:cNvGraphicFramePr>
               <a:graphicFrameLocks xmlns:a="http://schemas.openxmlformats.org/drawingml/2006/main" noChangeAspect="1"/>
             </wp:cNvGraphicFramePr>
@@ -436,7 +437,7 @@
               <a:graphicData uri="http://schemas.openxmlformats.org/drawingml/2006/picture">
                 <pic:pic xmlns:pic="http://schemas.openxmlformats.org/drawingml/2006/picture">
                   <pic:nvPicPr>
-                    <pic:cNvPr id="1653350338" name="תמונה 1" descr="תמונה שמכילה טקסט, חשמל, צילום מסך, תצוגה&#10;&#10;תוכן שנוצר על-ידי בינה מלאכותית עשוי להיות שגוי."/>
+                    <pic:cNvPr id="1850619167" name=""/>
                     <pic:cNvPicPr/>
                   </pic:nvPicPr>
                   <pic:blipFill>
@@ -448,7 +449,7 @@
                   <pic:spPr>
                     <a:xfrm>
                       <a:off x="0" y="0"/>
-                      <a:ext cx="5867908" cy="2636748"/>
+                      <a:ext cx="5799323" cy="2209992"/>
                     </a:xfrm>
                     <a:prstGeom prst="rect">
                       <a:avLst/>
@@ -488,7 +489,28 @@
           <w:sz w:val="26"/>
           <w:szCs w:val="26"/>
         </w:rPr>
-        <w:t xml:space="preserve"> I found an existing username named “admin”</w:t>
+        <w:t xml:space="preserve"> I found </w:t>
+      </w:r>
+      <w:r>
+        <w:rPr>
+          <w:sz w:val="26"/>
+          <w:szCs w:val="26"/>
+        </w:rPr>
+        <w:t xml:space="preserve">the </w:t>
+      </w:r>
+      <w:r>
+        <w:rPr>
+          <w:sz w:val="26"/>
+          <w:szCs w:val="26"/>
+        </w:rPr>
+        <w:t>username “admin”</w:t>
+      </w:r>
+      <w:r>
+        <w:rPr>
+          <w:sz w:val="26"/>
+          <w:szCs w:val="26"/>
+        </w:rPr>
+        <w:t xml:space="preserve"> and “jose”</w:t>
       </w:r>
       <w:r>
         <w:rPr>
@@ -522,38 +544,1673 @@
           <w:sz w:val="26"/>
           <w:szCs w:val="26"/>
         </w:rPr>
-        <w:t xml:space="preserve">changed a little the script </w:t>
-      </w:r>
-      <w:r>
-        <w:rPr>
-          <w:sz w:val="26"/>
-          <w:szCs w:val="26"/>
-        </w:rPr>
-        <w:t>to find the</w:t>
-      </w:r>
-      <w:r>
-        <w:rPr>
-          <w:sz w:val="26"/>
-          <w:szCs w:val="26"/>
-        </w:rPr>
-        <w:t xml:space="preserve"> password of the </w:t>
-      </w:r>
-      <w:r>
-        <w:rPr>
-          <w:sz w:val="26"/>
-          <w:szCs w:val="26"/>
-        </w:rPr>
-        <w:t>username “admin”:</w:t>
-      </w:r>
-    </w:p>
-    <w:p>
-      <w:pPr>
-        <w:ind w:left="720"/>
-        <w:rPr>
-          <w:sz w:val="26"/>
-          <w:szCs w:val="26"/>
-        </w:rPr>
-      </w:pPr>
+        <w:t>tried to use hydra on both users to discover their passwords:</w:t>
+      </w:r>
+    </w:p>
+    <w:p>
+      <w:pPr>
+        <w:pStyle w:val="a9"/>
+        <w:rPr>
+          <w:sz w:val="26"/>
+          <w:szCs w:val="26"/>
+        </w:rPr>
+      </w:pPr>
+      <w:r>
+        <w:rPr>
+          <w:noProof/>
+          <w:sz w:val="26"/>
+          <w:szCs w:val="26"/>
+        </w:rPr>
+        <w:drawing>
+          <wp:inline distT="0" distB="0" distL="0" distR="0" wp14:anchorId="218A0609" wp14:editId="13809327">
+            <wp:extent cx="4933950" cy="1225582"/>
+            <wp:effectExtent l="0" t="0" r="0" b="0"/>
+            <wp:docPr id="139530456" name="תמונה 1"/>
+            <wp:cNvGraphicFramePr>
+              <a:graphicFrameLocks xmlns:a="http://schemas.openxmlformats.org/drawingml/2006/main" noChangeAspect="1"/>
+            </wp:cNvGraphicFramePr>
+            <a:graphic xmlns:a="http://schemas.openxmlformats.org/drawingml/2006/main">
+              <a:graphicData uri="http://schemas.openxmlformats.org/drawingml/2006/picture">
+                <pic:pic xmlns:pic="http://schemas.openxmlformats.org/drawingml/2006/picture">
+                  <pic:nvPicPr>
+                    <pic:cNvPr id="139530456" name="תמונה 1"/>
+                    <pic:cNvPicPr/>
+                  </pic:nvPicPr>
+                  <pic:blipFill>
+                    <a:blip r:embed="rId9"/>
+                    <a:stretch>
+                      <a:fillRect/>
+                    </a:stretch>
+                  </pic:blipFill>
+                  <pic:spPr>
+                    <a:xfrm>
+                      <a:off x="0" y="0"/>
+                      <a:ext cx="4954925" cy="1230792"/>
+                    </a:xfrm>
+                    <a:prstGeom prst="rect">
+                      <a:avLst/>
+                    </a:prstGeom>
+                  </pic:spPr>
+                </pic:pic>
+              </a:graphicData>
+            </a:graphic>
+          </wp:inline>
+        </w:drawing>
+      </w:r>
+      <w:r>
+        <w:rPr>
+          <w:noProof/>
+          <w:sz w:val="26"/>
+          <w:szCs w:val="26"/>
+        </w:rPr>
+        <w:drawing>
+          <wp:inline distT="0" distB="0" distL="0" distR="0" wp14:anchorId="5FF5D668" wp14:editId="4D1174E8">
+            <wp:extent cx="4933950" cy="1561542"/>
+            <wp:effectExtent l="0" t="0" r="0" b="635"/>
+            <wp:docPr id="483851603" name="תמונה 1" descr="תמונה שמכילה טקסט, צילום מסך, גופן&#10;&#10;תוכן שנוצר על-ידי בינה מלאכותית עשוי להיות שגוי."/>
+            <wp:cNvGraphicFramePr>
+              <a:graphicFrameLocks xmlns:a="http://schemas.openxmlformats.org/drawingml/2006/main" noChangeAspect="1"/>
+            </wp:cNvGraphicFramePr>
+            <a:graphic xmlns:a="http://schemas.openxmlformats.org/drawingml/2006/main">
+              <a:graphicData uri="http://schemas.openxmlformats.org/drawingml/2006/picture">
+                <pic:pic xmlns:pic="http://schemas.openxmlformats.org/drawingml/2006/picture">
+                  <pic:nvPicPr>
+                    <pic:cNvPr id="483851603" name="תמונה 1" descr="תמונה שמכילה טקסט, צילום מסך, גופן&#10;&#10;תוכן שנוצר על-ידי בינה מלאכותית עשוי להיות שגוי."/>
+                    <pic:cNvPicPr/>
+                  </pic:nvPicPr>
+                  <pic:blipFill>
+                    <a:blip r:embed="rId10"/>
+                    <a:stretch>
+                      <a:fillRect/>
+                    </a:stretch>
+                  </pic:blipFill>
+                  <pic:spPr>
+                    <a:xfrm>
+                      <a:off x="0" y="0"/>
+                      <a:ext cx="4955481" cy="1568356"/>
+                    </a:xfrm>
+                    <a:prstGeom prst="rect">
+                      <a:avLst/>
+                    </a:prstGeom>
+                  </pic:spPr>
+                </pic:pic>
+              </a:graphicData>
+            </a:graphic>
+          </wp:inline>
+        </w:drawing>
+      </w:r>
+    </w:p>
+    <w:p>
+      <w:pPr>
+        <w:pStyle w:val="a9"/>
+        <w:rPr>
+          <w:sz w:val="26"/>
+          <w:szCs w:val="26"/>
+        </w:rPr>
+      </w:pPr>
+      <w:r>
+        <w:rPr>
+          <w:sz w:val="26"/>
+          <w:szCs w:val="26"/>
+        </w:rPr>
+        <w:t xml:space="preserve">I found that </w:t>
+      </w:r>
+      <w:proofErr w:type="spellStart"/>
+      <w:r>
+        <w:rPr>
+          <w:sz w:val="26"/>
+          <w:szCs w:val="26"/>
+        </w:rPr>
+        <w:t>jose’s</w:t>
+      </w:r>
+      <w:proofErr w:type="spellEnd"/>
+      <w:r>
+        <w:rPr>
+          <w:sz w:val="26"/>
+          <w:szCs w:val="26"/>
+        </w:rPr>
+        <w:t xml:space="preserve"> password is “password123”.</w:t>
+      </w:r>
+    </w:p>
+    <w:p>
+      <w:pPr>
+        <w:pStyle w:val="a9"/>
+        <w:numPr>
+          <w:ilvl w:val="0"/>
+          <w:numId w:val="1"/>
+        </w:numPr>
+        <w:rPr>
+          <w:sz w:val="26"/>
+          <w:szCs w:val="26"/>
+        </w:rPr>
+      </w:pPr>
+      <w:r>
+        <w:rPr>
+          <w:sz w:val="26"/>
+          <w:szCs w:val="26"/>
+        </w:rPr>
+        <w:t xml:space="preserve">I entered the right credentials (jose, password123) and </w:t>
+      </w:r>
+      <w:r>
+        <w:rPr>
+          <w:sz w:val="26"/>
+          <w:szCs w:val="26"/>
+        </w:rPr>
+        <w:t>the page wasn’t loaded. I thought a little bit and I realized that I haven’t update the new subdomain “files.lookup.thm” in the hosts file.</w:t>
+      </w:r>
+    </w:p>
+    <w:p>
+      <w:pPr>
+        <w:pStyle w:val="a9"/>
+        <w:numPr>
+          <w:ilvl w:val="0"/>
+          <w:numId w:val="1"/>
+        </w:numPr>
+        <w:rPr>
+          <w:sz w:val="26"/>
+          <w:szCs w:val="26"/>
+        </w:rPr>
+      </w:pPr>
+      <w:r>
+        <w:rPr>
+          <w:sz w:val="26"/>
+          <w:szCs w:val="26"/>
+        </w:rPr>
+        <w:t>After connecting again this page appeared</w:t>
+      </w:r>
+      <w:r>
+        <w:rPr>
+          <w:sz w:val="26"/>
+          <w:szCs w:val="26"/>
+        </w:rPr>
+        <w:t>:</w:t>
+      </w:r>
+    </w:p>
+    <w:p>
+      <w:pPr>
+        <w:ind w:left="360"/>
+        <w:rPr>
+          <w:sz w:val="26"/>
+          <w:szCs w:val="26"/>
+        </w:rPr>
+      </w:pPr>
+      <w:r>
+        <w:rPr>
+          <w:noProof/>
+        </w:rPr>
+        <w:drawing>
+          <wp:inline distT="0" distB="0" distL="0" distR="0" wp14:anchorId="77ABE004" wp14:editId="1BF7231A">
+            <wp:extent cx="6215062" cy="2576380"/>
+            <wp:effectExtent l="0" t="0" r="0" b="0"/>
+            <wp:docPr id="1630229343" name="תמונה 1" descr="תמונה שמכילה טקסט, תוכנה, סמל מחשב, צילום מסך&#10;&#10;תוכן שנוצר על-ידי בינה מלאכותית עשוי להיות שגוי."/>
+            <wp:cNvGraphicFramePr>
+              <a:graphicFrameLocks xmlns:a="http://schemas.openxmlformats.org/drawingml/2006/main" noChangeAspect="1"/>
+            </wp:cNvGraphicFramePr>
+            <a:graphic xmlns:a="http://schemas.openxmlformats.org/drawingml/2006/main">
+              <a:graphicData uri="http://schemas.openxmlformats.org/drawingml/2006/picture">
+                <pic:pic xmlns:pic="http://schemas.openxmlformats.org/drawingml/2006/picture">
+                  <pic:nvPicPr>
+                    <pic:cNvPr id="1630229343" name="תמונה 1" descr="תמונה שמכילה טקסט, תוכנה, סמל מחשב, צילום מסך&#10;&#10;תוכן שנוצר על-ידי בינה מלאכותית עשוי להיות שגוי."/>
+                    <pic:cNvPicPr/>
+                  </pic:nvPicPr>
+                  <pic:blipFill>
+                    <a:blip r:embed="rId11"/>
+                    <a:stretch>
+                      <a:fillRect/>
+                    </a:stretch>
+                  </pic:blipFill>
+                  <pic:spPr>
+                    <a:xfrm>
+                      <a:off x="0" y="0"/>
+                      <a:ext cx="6254239" cy="2592620"/>
+                    </a:xfrm>
+                    <a:prstGeom prst="rect">
+                      <a:avLst/>
+                    </a:prstGeom>
+                  </pic:spPr>
+                </pic:pic>
+              </a:graphicData>
+            </a:graphic>
+          </wp:inline>
+        </w:drawing>
+      </w:r>
+    </w:p>
+    <w:p>
+      <w:pPr>
+        <w:pStyle w:val="a9"/>
+        <w:numPr>
+          <w:ilvl w:val="0"/>
+          <w:numId w:val="1"/>
+        </w:numPr>
+        <w:rPr>
+          <w:sz w:val="26"/>
+          <w:szCs w:val="26"/>
+        </w:rPr>
+      </w:pPr>
+      <w:r>
+        <w:rPr>
+          <w:sz w:val="26"/>
+          <w:szCs w:val="26"/>
+        </w:rPr>
+        <w:lastRenderedPageBreak/>
+        <w:t xml:space="preserve">I opened all the files and </w:t>
+      </w:r>
+      <w:r>
+        <w:rPr>
+          <w:sz w:val="26"/>
+          <w:szCs w:val="26"/>
+        </w:rPr>
+        <w:t>all</w:t>
+      </w:r>
+      <w:r>
+        <w:rPr>
+          <w:sz w:val="26"/>
+          <w:szCs w:val="26"/>
+        </w:rPr>
+        <w:t xml:space="preserve"> of them contained </w:t>
+      </w:r>
+      <w:r>
+        <w:rPr>
+          <w:sz w:val="26"/>
+          <w:szCs w:val="26"/>
+        </w:rPr>
+        <w:t>passwords</w:t>
+      </w:r>
+      <w:r>
+        <w:rPr>
+          <w:sz w:val="26"/>
+          <w:szCs w:val="26"/>
+        </w:rPr>
+        <w:t xml:space="preserve">, but the “thislogin.txt” and “credentials.txt” contained the usernames and passwords of 2 users. The thislogin.txt contained the credentials of jose and the credentials.txt contained the credentials of </w:t>
+      </w:r>
+      <w:r>
+        <w:rPr>
+          <w:sz w:val="26"/>
+          <w:szCs w:val="26"/>
+        </w:rPr>
+        <w:t>the user: “</w:t>
+      </w:r>
+      <w:r>
+        <w:rPr>
+          <w:sz w:val="26"/>
+          <w:szCs w:val="26"/>
+        </w:rPr>
+        <w:t>think</w:t>
+      </w:r>
+      <w:r>
+        <w:rPr>
+          <w:sz w:val="26"/>
+          <w:szCs w:val="26"/>
+        </w:rPr>
+        <w:t>” with the password: “</w:t>
+      </w:r>
+      <w:r>
+        <w:rPr>
+          <w:sz w:val="26"/>
+          <w:szCs w:val="26"/>
+        </w:rPr>
+        <w:t>nopassword</w:t>
+      </w:r>
+      <w:r>
+        <w:rPr>
+          <w:sz w:val="26"/>
+          <w:szCs w:val="26"/>
+        </w:rPr>
+        <w:t>”.</w:t>
+      </w:r>
+    </w:p>
+    <w:p>
+      <w:pPr>
+        <w:pStyle w:val="a9"/>
+        <w:numPr>
+          <w:ilvl w:val="0"/>
+          <w:numId w:val="1"/>
+        </w:numPr>
+        <w:rPr>
+          <w:sz w:val="26"/>
+          <w:szCs w:val="26"/>
+        </w:rPr>
+      </w:pPr>
+      <w:r>
+        <w:rPr>
+          <w:sz w:val="26"/>
+          <w:szCs w:val="26"/>
+        </w:rPr>
+        <w:t xml:space="preserve">I tried to login again to the site with the new </w:t>
+      </w:r>
+      <w:r>
+        <w:rPr>
+          <w:sz w:val="26"/>
+          <w:szCs w:val="26"/>
+        </w:rPr>
+        <w:t>credentials,</w:t>
+      </w:r>
+      <w:r>
+        <w:rPr>
+          <w:sz w:val="26"/>
+          <w:szCs w:val="26"/>
+        </w:rPr>
+        <w:t xml:space="preserve"> but it didn’t work.</w:t>
+      </w:r>
+    </w:p>
+    <w:p>
+      <w:pPr>
+        <w:pStyle w:val="a9"/>
+        <w:numPr>
+          <w:ilvl w:val="0"/>
+          <w:numId w:val="1"/>
+        </w:numPr>
+        <w:rPr>
+          <w:sz w:val="26"/>
+          <w:szCs w:val="26"/>
+        </w:rPr>
+      </w:pPr>
+      <w:r>
+        <w:rPr>
+          <w:sz w:val="26"/>
+          <w:szCs w:val="26"/>
+        </w:rPr>
+        <w:t xml:space="preserve"> </w:t>
+      </w:r>
+      <w:r>
+        <w:rPr>
+          <w:sz w:val="26"/>
+          <w:szCs w:val="26"/>
+        </w:rPr>
+        <w:t>I  tried to find the “</w:t>
+      </w:r>
+      <w:r>
+        <w:rPr>
+          <w:sz w:val="26"/>
+          <w:szCs w:val="26"/>
+        </w:rPr>
+        <w:t>elFinder</w:t>
+      </w:r>
+      <w:r>
+        <w:rPr>
+          <w:sz w:val="26"/>
+          <w:szCs w:val="26"/>
+        </w:rPr>
+        <w:t>”(the file manager platform of the website) version to maybe exploit it.</w:t>
+      </w:r>
+    </w:p>
+    <w:p>
+      <w:pPr>
+        <w:pStyle w:val="a9"/>
+        <w:numPr>
+          <w:ilvl w:val="0"/>
+          <w:numId w:val="1"/>
+        </w:numPr>
+        <w:rPr>
+          <w:sz w:val="26"/>
+          <w:szCs w:val="26"/>
+        </w:rPr>
+      </w:pPr>
+      <w:r>
+        <w:rPr>
+          <w:sz w:val="26"/>
+          <w:szCs w:val="26"/>
+        </w:rPr>
+        <w:t xml:space="preserve"> I </w:t>
+      </w:r>
+      <w:r>
+        <w:rPr>
+          <w:sz w:val="26"/>
+          <w:szCs w:val="26"/>
+        </w:rPr>
+        <w:t>clicked</w:t>
+      </w:r>
+      <w:r>
+        <w:rPr>
+          <w:sz w:val="26"/>
+          <w:szCs w:val="26"/>
+        </w:rPr>
+        <w:t xml:space="preserve"> the </w:t>
+      </w:r>
+      <w:r>
+        <w:rPr>
+          <w:sz w:val="26"/>
+          <w:szCs w:val="26"/>
+        </w:rPr>
+        <w:t>question sign</w:t>
+      </w:r>
+      <w:r>
+        <w:rPr>
+          <w:sz w:val="26"/>
+          <w:szCs w:val="26"/>
+        </w:rPr>
+        <w:t xml:space="preserve"> icon on the tools top </w:t>
+      </w:r>
+      <w:r>
+        <w:rPr>
+          <w:sz w:val="26"/>
+          <w:szCs w:val="26"/>
+        </w:rPr>
+        <w:t>panel,</w:t>
+      </w:r>
+      <w:r>
+        <w:rPr>
+          <w:sz w:val="26"/>
+          <w:szCs w:val="26"/>
+        </w:rPr>
+        <w:t xml:space="preserve"> and I </w:t>
+      </w:r>
+      <w:r>
+        <w:rPr>
+          <w:sz w:val="26"/>
+          <w:szCs w:val="26"/>
+        </w:rPr>
+        <w:t>found that the version of the elFinder is</w:t>
+      </w:r>
+      <w:r>
+        <w:rPr>
+          <w:sz w:val="26"/>
+          <w:szCs w:val="26"/>
+        </w:rPr>
+        <w:t xml:space="preserve"> “2.1.47”:</w:t>
+      </w:r>
+    </w:p>
+    <w:p>
+      <w:pPr>
+        <w:pStyle w:val="a9"/>
+        <w:rPr>
+          <w:sz w:val="26"/>
+          <w:szCs w:val="26"/>
+        </w:rPr>
+      </w:pPr>
+      <w:r>
+        <w:rPr>
+          <w:noProof/>
+          <w:sz w:val="26"/>
+          <w:szCs w:val="26"/>
+        </w:rPr>
+        <w:drawing>
+          <wp:inline distT="0" distB="0" distL="0" distR="0" wp14:anchorId="693C7F62" wp14:editId="50EFD37A">
+            <wp:extent cx="4000847" cy="3867485"/>
+            <wp:effectExtent l="0" t="0" r="0" b="0"/>
+            <wp:docPr id="20400196" name="תמונה 1"/>
+            <wp:cNvGraphicFramePr>
+              <a:graphicFrameLocks xmlns:a="http://schemas.openxmlformats.org/drawingml/2006/main" noChangeAspect="1"/>
+            </wp:cNvGraphicFramePr>
+            <a:graphic xmlns:a="http://schemas.openxmlformats.org/drawingml/2006/main">
+              <a:graphicData uri="http://schemas.openxmlformats.org/drawingml/2006/picture">
+                <pic:pic xmlns:pic="http://schemas.openxmlformats.org/drawingml/2006/picture">
+                  <pic:nvPicPr>
+                    <pic:cNvPr id="20400196" name=""/>
+                    <pic:cNvPicPr/>
+                  </pic:nvPicPr>
+                  <pic:blipFill>
+                    <a:blip r:embed="rId12"/>
+                    <a:stretch>
+                      <a:fillRect/>
+                    </a:stretch>
+                  </pic:blipFill>
+                  <pic:spPr>
+                    <a:xfrm>
+                      <a:off x="0" y="0"/>
+                      <a:ext cx="4000847" cy="3867485"/>
+                    </a:xfrm>
+                    <a:prstGeom prst="rect">
+                      <a:avLst/>
+                    </a:prstGeom>
+                  </pic:spPr>
+                </pic:pic>
+              </a:graphicData>
+            </a:graphic>
+          </wp:inline>
+        </w:drawing>
+      </w:r>
+    </w:p>
+    <w:p>
+      <w:pPr>
+        <w:pStyle w:val="a9"/>
+        <w:numPr>
+          <w:ilvl w:val="0"/>
+          <w:numId w:val="1"/>
+        </w:numPr>
+        <w:rPr>
+          <w:sz w:val="26"/>
+          <w:szCs w:val="26"/>
+        </w:rPr>
+      </w:pPr>
+      <w:r>
+        <w:rPr>
+          <w:sz w:val="26"/>
+          <w:szCs w:val="26"/>
+        </w:rPr>
+        <w:t xml:space="preserve"> After finding the version, I searched the right exploit for this service using Metasploit:</w:t>
+      </w:r>
+    </w:p>
+    <w:p>
+      <w:pPr>
+        <w:pStyle w:val="a9"/>
+        <w:rPr>
+          <w:sz w:val="26"/>
+          <w:szCs w:val="26"/>
+        </w:rPr>
+      </w:pPr>
+      <w:r>
+        <w:rPr>
+          <w:noProof/>
+          <w:sz w:val="26"/>
+          <w:szCs w:val="26"/>
+        </w:rPr>
+        <w:drawing>
+          <wp:inline distT="0" distB="0" distL="0" distR="0" wp14:anchorId="3C2FD091" wp14:editId="17B8DBA9">
+            <wp:extent cx="6403975" cy="1143567"/>
+            <wp:effectExtent l="0" t="0" r="0" b="0"/>
+            <wp:docPr id="1147324051" name="תמונה 1"/>
+            <wp:cNvGraphicFramePr>
+              <a:graphicFrameLocks xmlns:a="http://schemas.openxmlformats.org/drawingml/2006/main" noChangeAspect="1"/>
+            </wp:cNvGraphicFramePr>
+            <a:graphic xmlns:a="http://schemas.openxmlformats.org/drawingml/2006/main">
+              <a:graphicData uri="http://schemas.openxmlformats.org/drawingml/2006/picture">
+                <pic:pic xmlns:pic="http://schemas.openxmlformats.org/drawingml/2006/picture">
+                  <pic:nvPicPr>
+                    <pic:cNvPr id="1147324051" name=""/>
+                    <pic:cNvPicPr/>
+                  </pic:nvPicPr>
+                  <pic:blipFill>
+                    <a:blip r:embed="rId13"/>
+                    <a:stretch>
+                      <a:fillRect/>
+                    </a:stretch>
+                  </pic:blipFill>
+                  <pic:spPr>
+                    <a:xfrm>
+                      <a:off x="0" y="0"/>
+                      <a:ext cx="6414279" cy="1145407"/>
+                    </a:xfrm>
+                    <a:prstGeom prst="rect">
+                      <a:avLst/>
+                    </a:prstGeom>
+                  </pic:spPr>
+                </pic:pic>
+              </a:graphicData>
+            </a:graphic>
+          </wp:inline>
+        </w:drawing>
+      </w:r>
+      <w:r>
+        <w:rPr>
+          <w:sz w:val="26"/>
+          <w:szCs w:val="26"/>
+        </w:rPr>
+        <w:t xml:space="preserve"> </w:t>
+      </w:r>
+    </w:p>
+    <w:p>
+      <w:pPr>
+        <w:pStyle w:val="a9"/>
+        <w:rPr>
+          <w:sz w:val="26"/>
+          <w:szCs w:val="26"/>
+        </w:rPr>
+      </w:pPr>
+      <w:r>
+        <w:rPr>
+          <w:sz w:val="26"/>
+          <w:szCs w:val="26"/>
+        </w:rPr>
+        <w:t xml:space="preserve">I chose the “elfinder_php_connector_exiftran_cmd_injection” exploit (because it works until </w:t>
+      </w:r>
+      <w:proofErr w:type="spellStart"/>
+      <w:r>
+        <w:rPr>
+          <w:sz w:val="26"/>
+          <w:szCs w:val="26"/>
+        </w:rPr>
+        <w:t>vesion</w:t>
+      </w:r>
+      <w:proofErr w:type="spellEnd"/>
+      <w:r>
+        <w:rPr>
+          <w:sz w:val="26"/>
+          <w:szCs w:val="26"/>
+        </w:rPr>
+        <w:t xml:space="preserve"> 2.1.48):</w:t>
+      </w:r>
+    </w:p>
+    <w:p>
+      <w:pPr>
+        <w:pStyle w:val="a9"/>
+        <w:rPr>
+          <w:sz w:val="26"/>
+          <w:szCs w:val="26"/>
+        </w:rPr>
+      </w:pPr>
+      <w:r>
+        <w:rPr>
+          <w:noProof/>
+          <w:sz w:val="26"/>
+          <w:szCs w:val="26"/>
+        </w:rPr>
+        <w:drawing>
+          <wp:inline distT="0" distB="0" distL="0" distR="0" wp14:anchorId="7E789CE7" wp14:editId="74283C2E">
+            <wp:extent cx="4439035" cy="502964"/>
+            <wp:effectExtent l="0" t="0" r="0" b="0"/>
+            <wp:docPr id="1595444058" name="תמונה 1"/>
+            <wp:cNvGraphicFramePr>
+              <a:graphicFrameLocks xmlns:a="http://schemas.openxmlformats.org/drawingml/2006/main" noChangeAspect="1"/>
+            </wp:cNvGraphicFramePr>
+            <a:graphic xmlns:a="http://schemas.openxmlformats.org/drawingml/2006/main">
+              <a:graphicData uri="http://schemas.openxmlformats.org/drawingml/2006/picture">
+                <pic:pic xmlns:pic="http://schemas.openxmlformats.org/drawingml/2006/picture">
+                  <pic:nvPicPr>
+                    <pic:cNvPr id="1595444058" name=""/>
+                    <pic:cNvPicPr/>
+                  </pic:nvPicPr>
+                  <pic:blipFill>
+                    <a:blip r:embed="rId14"/>
+                    <a:stretch>
+                      <a:fillRect/>
+                    </a:stretch>
+                  </pic:blipFill>
+                  <pic:spPr>
+                    <a:xfrm>
+                      <a:off x="0" y="0"/>
+                      <a:ext cx="4439035" cy="502964"/>
+                    </a:xfrm>
+                    <a:prstGeom prst="rect">
+                      <a:avLst/>
+                    </a:prstGeom>
+                  </pic:spPr>
+                </pic:pic>
+              </a:graphicData>
+            </a:graphic>
+          </wp:inline>
+        </w:drawing>
+      </w:r>
+    </w:p>
+    <w:p>
+      <w:pPr>
+        <w:pStyle w:val="a9"/>
+        <w:rPr>
+          <w:sz w:val="26"/>
+          <w:szCs w:val="26"/>
+        </w:rPr>
+      </w:pPr>
+      <w:r>
+        <w:rPr>
+          <w:sz w:val="26"/>
+          <w:szCs w:val="26"/>
+        </w:rPr>
+        <w:t>I set the RHOSTS and LHOST values on this exploit and run the exploit:</w:t>
+      </w:r>
+    </w:p>
+    <w:p>
+      <w:pPr>
+        <w:pStyle w:val="a9"/>
+        <w:rPr>
+          <w:sz w:val="26"/>
+          <w:szCs w:val="26"/>
+        </w:rPr>
+      </w:pPr>
+      <w:r>
+        <w:rPr>
+          <w:noProof/>
+          <w:sz w:val="26"/>
+          <w:szCs w:val="26"/>
+        </w:rPr>
+        <w:lastRenderedPageBreak/>
+        <w:drawing>
+          <wp:inline distT="0" distB="0" distL="0" distR="0" wp14:anchorId="5260F1C7" wp14:editId="5439AC32">
+            <wp:extent cx="6656388" cy="4074940"/>
+            <wp:effectExtent l="0" t="0" r="0" b="1905"/>
+            <wp:docPr id="734876527" name="תמונה 1"/>
+            <wp:cNvGraphicFramePr>
+              <a:graphicFrameLocks xmlns:a="http://schemas.openxmlformats.org/drawingml/2006/main" noChangeAspect="1"/>
+            </wp:cNvGraphicFramePr>
+            <a:graphic xmlns:a="http://schemas.openxmlformats.org/drawingml/2006/main">
+              <a:graphicData uri="http://schemas.openxmlformats.org/drawingml/2006/picture">
+                <pic:pic xmlns:pic="http://schemas.openxmlformats.org/drawingml/2006/picture">
+                  <pic:nvPicPr>
+                    <pic:cNvPr id="734876527" name=""/>
+                    <pic:cNvPicPr/>
+                  </pic:nvPicPr>
+                  <pic:blipFill>
+                    <a:blip r:embed="rId15"/>
+                    <a:stretch>
+                      <a:fillRect/>
+                    </a:stretch>
+                  </pic:blipFill>
+                  <pic:spPr>
+                    <a:xfrm>
+                      <a:off x="0" y="0"/>
+                      <a:ext cx="6658558" cy="4076269"/>
+                    </a:xfrm>
+                    <a:prstGeom prst="rect">
+                      <a:avLst/>
+                    </a:prstGeom>
+                  </pic:spPr>
+                </pic:pic>
+              </a:graphicData>
+            </a:graphic>
+          </wp:inline>
+        </w:drawing>
+      </w:r>
+    </w:p>
+    <w:p>
+      <w:pPr>
+        <w:pStyle w:val="a9"/>
+        <w:numPr>
+          <w:ilvl w:val="0"/>
+          <w:numId w:val="1"/>
+        </w:numPr>
+        <w:rPr>
+          <w:sz w:val="26"/>
+          <w:szCs w:val="26"/>
+        </w:rPr>
+      </w:pPr>
+      <w:r>
+        <w:rPr>
+          <w:sz w:val="26"/>
+          <w:szCs w:val="26"/>
+        </w:rPr>
+        <w:t xml:space="preserve"> I </w:t>
+      </w:r>
+      <w:r>
+        <w:rPr>
+          <w:sz w:val="26"/>
+          <w:szCs w:val="26"/>
+        </w:rPr>
+        <w:t xml:space="preserve">moved the exploit to the background by pressing </w:t>
+      </w:r>
+      <w:proofErr w:type="spellStart"/>
+      <w:r>
+        <w:rPr>
+          <w:sz w:val="26"/>
+          <w:szCs w:val="26"/>
+        </w:rPr>
+        <w:t>ctrl+z</w:t>
+      </w:r>
+      <w:proofErr w:type="spellEnd"/>
+      <w:r>
+        <w:rPr>
+          <w:sz w:val="26"/>
+          <w:szCs w:val="26"/>
+        </w:rPr>
+        <w:t>.</w:t>
+      </w:r>
+    </w:p>
+    <w:p>
+      <w:pPr>
+        <w:pStyle w:val="a9"/>
+        <w:rPr>
+          <w:sz w:val="26"/>
+          <w:szCs w:val="26"/>
+        </w:rPr>
+      </w:pPr>
+      <w:r>
+        <w:rPr>
+          <w:noProof/>
+          <w:sz w:val="26"/>
+          <w:szCs w:val="26"/>
+        </w:rPr>
+        <w:drawing>
+          <wp:inline distT="0" distB="0" distL="0" distR="0" wp14:anchorId="6B47A526" wp14:editId="36978F3A">
+            <wp:extent cx="1771804" cy="304826"/>
+            <wp:effectExtent l="0" t="0" r="0" b="0"/>
+            <wp:docPr id="205924409" name="תמונה 1"/>
+            <wp:cNvGraphicFramePr>
+              <a:graphicFrameLocks xmlns:a="http://schemas.openxmlformats.org/drawingml/2006/main" noChangeAspect="1"/>
+            </wp:cNvGraphicFramePr>
+            <a:graphic xmlns:a="http://schemas.openxmlformats.org/drawingml/2006/main">
+              <a:graphicData uri="http://schemas.openxmlformats.org/drawingml/2006/picture">
+                <pic:pic xmlns:pic="http://schemas.openxmlformats.org/drawingml/2006/picture">
+                  <pic:nvPicPr>
+                    <pic:cNvPr id="205924409" name=""/>
+                    <pic:cNvPicPr/>
+                  </pic:nvPicPr>
+                  <pic:blipFill>
+                    <a:blip r:embed="rId16"/>
+                    <a:stretch>
+                      <a:fillRect/>
+                    </a:stretch>
+                  </pic:blipFill>
+                  <pic:spPr>
+                    <a:xfrm>
+                      <a:off x="0" y="0"/>
+                      <a:ext cx="1771804" cy="304826"/>
+                    </a:xfrm>
+                    <a:prstGeom prst="rect">
+                      <a:avLst/>
+                    </a:prstGeom>
+                  </pic:spPr>
+                </pic:pic>
+              </a:graphicData>
+            </a:graphic>
+          </wp:inline>
+        </w:drawing>
+      </w:r>
+    </w:p>
+    <w:p>
+      <w:pPr>
+        <w:pStyle w:val="a9"/>
+        <w:numPr>
+          <w:ilvl w:val="0"/>
+          <w:numId w:val="1"/>
+        </w:numPr>
+        <w:rPr>
+          <w:sz w:val="26"/>
+          <w:szCs w:val="26"/>
+        </w:rPr>
+      </w:pPr>
+      <w:r>
+        <w:rPr>
+          <w:sz w:val="26"/>
+          <w:szCs w:val="26"/>
+        </w:rPr>
+        <w:t xml:space="preserve"> </w:t>
+      </w:r>
+      <w:r>
+        <w:rPr>
+          <w:sz w:val="26"/>
+          <w:szCs w:val="26"/>
+        </w:rPr>
+        <w:t xml:space="preserve">Immediately after </w:t>
+      </w:r>
+      <w:r>
+        <w:rPr>
+          <w:sz w:val="26"/>
+          <w:szCs w:val="26"/>
+        </w:rPr>
+        <w:t>moving</w:t>
+      </w:r>
+      <w:r>
+        <w:rPr>
+          <w:sz w:val="26"/>
+          <w:szCs w:val="26"/>
+        </w:rPr>
+        <w:t xml:space="preserve"> it to the background</w:t>
+      </w:r>
+      <w:r>
+        <w:rPr>
+          <w:sz w:val="26"/>
+          <w:szCs w:val="26"/>
+        </w:rPr>
+        <w:t xml:space="preserve">, I </w:t>
+      </w:r>
+      <w:r>
+        <w:rPr>
+          <w:sz w:val="26"/>
+          <w:szCs w:val="26"/>
+        </w:rPr>
+        <w:t xml:space="preserve">wanted to </w:t>
+      </w:r>
+      <w:r>
+        <w:rPr>
+          <w:sz w:val="26"/>
+          <w:szCs w:val="26"/>
+        </w:rPr>
+        <w:t xml:space="preserve">convert the reverse shell to </w:t>
+      </w:r>
+      <w:proofErr w:type="spellStart"/>
+      <w:r>
+        <w:rPr>
+          <w:sz w:val="26"/>
+          <w:szCs w:val="26"/>
+        </w:rPr>
+        <w:t>meterpeter</w:t>
+      </w:r>
+      <w:proofErr w:type="spellEnd"/>
+      <w:r>
+        <w:rPr>
+          <w:sz w:val="26"/>
+          <w:szCs w:val="26"/>
+        </w:rPr>
+        <w:t xml:space="preserve"> shell using </w:t>
+      </w:r>
+      <w:r>
+        <w:rPr>
+          <w:sz w:val="26"/>
+          <w:szCs w:val="26"/>
+        </w:rPr>
+        <w:t xml:space="preserve">the </w:t>
+      </w:r>
+      <w:r>
+        <w:rPr>
+          <w:sz w:val="26"/>
+          <w:szCs w:val="26"/>
+        </w:rPr>
+        <w:t xml:space="preserve">post-exploitation module </w:t>
+      </w:r>
+      <w:r>
+        <w:rPr>
+          <w:sz w:val="26"/>
+          <w:szCs w:val="26"/>
+        </w:rPr>
+        <w:t>“</w:t>
+      </w:r>
+      <w:r>
+        <w:rPr>
+          <w:sz w:val="26"/>
+          <w:szCs w:val="26"/>
+        </w:rPr>
+        <w:t>post/multi/manage/shell_to_meterpreter</w:t>
+      </w:r>
+      <w:r>
+        <w:rPr>
+          <w:sz w:val="26"/>
+          <w:szCs w:val="26"/>
+        </w:rPr>
+        <w:t>”</w:t>
+      </w:r>
+      <w:r>
+        <w:rPr>
+          <w:sz w:val="26"/>
+          <w:szCs w:val="26"/>
+        </w:rPr>
+        <w:t>:</w:t>
+      </w:r>
+    </w:p>
+    <w:p>
+      <w:pPr>
+        <w:pStyle w:val="a9"/>
+        <w:rPr>
+          <w:sz w:val="26"/>
+          <w:szCs w:val="26"/>
+        </w:rPr>
+      </w:pPr>
+      <w:r>
+        <w:rPr>
+          <w:noProof/>
+          <w:sz w:val="26"/>
+          <w:szCs w:val="26"/>
+        </w:rPr>
+        <w:drawing>
+          <wp:inline distT="0" distB="0" distL="0" distR="0" wp14:anchorId="3065A40A" wp14:editId="2E8D2B5C">
+            <wp:extent cx="5314950" cy="2902231"/>
+            <wp:effectExtent l="0" t="0" r="0" b="0"/>
+            <wp:docPr id="1741773770" name="תמונה 1"/>
+            <wp:cNvGraphicFramePr>
+              <a:graphicFrameLocks xmlns:a="http://schemas.openxmlformats.org/drawingml/2006/main" noChangeAspect="1"/>
+            </wp:cNvGraphicFramePr>
+            <a:graphic xmlns:a="http://schemas.openxmlformats.org/drawingml/2006/main">
+              <a:graphicData uri="http://schemas.openxmlformats.org/drawingml/2006/picture">
+                <pic:pic xmlns:pic="http://schemas.openxmlformats.org/drawingml/2006/picture">
+                  <pic:nvPicPr>
+                    <pic:cNvPr id="1741773770" name=""/>
+                    <pic:cNvPicPr/>
+                  </pic:nvPicPr>
+                  <pic:blipFill>
+                    <a:blip r:embed="rId17"/>
+                    <a:stretch>
+                      <a:fillRect/>
+                    </a:stretch>
+                  </pic:blipFill>
+                  <pic:spPr>
+                    <a:xfrm>
+                      <a:off x="0" y="0"/>
+                      <a:ext cx="5321932" cy="2906043"/>
+                    </a:xfrm>
+                    <a:prstGeom prst="rect">
+                      <a:avLst/>
+                    </a:prstGeom>
+                  </pic:spPr>
+                </pic:pic>
+              </a:graphicData>
+            </a:graphic>
+          </wp:inline>
+        </w:drawing>
+      </w:r>
+    </w:p>
+    <w:p>
+      <w:pPr>
+        <w:pStyle w:val="a9"/>
+        <w:numPr>
+          <w:ilvl w:val="0"/>
+          <w:numId w:val="1"/>
+        </w:numPr>
+        <w:rPr>
+          <w:sz w:val="26"/>
+          <w:szCs w:val="26"/>
+        </w:rPr>
+      </w:pPr>
+      <w:r>
+        <w:rPr>
+          <w:sz w:val="26"/>
+          <w:szCs w:val="26"/>
+        </w:rPr>
+        <w:t xml:space="preserve"> After completing the reverse shell, I started </w:t>
+      </w:r>
+      <w:r>
+        <w:rPr>
+          <w:sz w:val="26"/>
+          <w:szCs w:val="26"/>
+        </w:rPr>
+        <w:t>navigating</w:t>
+      </w:r>
+      <w:r>
+        <w:rPr>
+          <w:sz w:val="26"/>
+          <w:szCs w:val="26"/>
+        </w:rPr>
+        <w:t xml:space="preserve"> the target’s files and </w:t>
+      </w:r>
+      <w:r>
+        <w:rPr>
+          <w:sz w:val="26"/>
+          <w:szCs w:val="26"/>
+        </w:rPr>
+        <w:t>finding</w:t>
+      </w:r>
+      <w:r>
+        <w:rPr>
+          <w:sz w:val="26"/>
+          <w:szCs w:val="26"/>
+        </w:rPr>
+        <w:t xml:space="preserve"> the flag.</w:t>
+      </w:r>
+    </w:p>
+    <w:p>
+      <w:pPr>
+        <w:pStyle w:val="a9"/>
+        <w:numPr>
+          <w:ilvl w:val="0"/>
+          <w:numId w:val="1"/>
+        </w:numPr>
+        <w:rPr>
+          <w:sz w:val="26"/>
+          <w:szCs w:val="26"/>
+        </w:rPr>
+      </w:pPr>
+      <w:r>
+        <w:rPr>
+          <w:sz w:val="26"/>
+          <w:szCs w:val="26"/>
+        </w:rPr>
+        <w:t xml:space="preserve"> I </w:t>
+      </w:r>
+      <w:r>
+        <w:rPr>
+          <w:sz w:val="26"/>
+          <w:szCs w:val="26"/>
+        </w:rPr>
+        <w:t>used “</w:t>
+      </w:r>
+      <w:proofErr w:type="spellStart"/>
+      <w:r>
+        <w:rPr>
+          <w:sz w:val="26"/>
+          <w:szCs w:val="26"/>
+        </w:rPr>
+        <w:t>getuid</w:t>
+      </w:r>
+      <w:proofErr w:type="spellEnd"/>
+      <w:r>
+        <w:rPr>
+          <w:sz w:val="26"/>
+          <w:szCs w:val="26"/>
+        </w:rPr>
+        <w:t>” command to see which user I’m currently running on.</w:t>
+      </w:r>
+    </w:p>
+    <w:p>
+      <w:pPr>
+        <w:ind w:left="360"/>
+        <w:rPr>
+          <w:sz w:val="26"/>
+          <w:szCs w:val="26"/>
+        </w:rPr>
+      </w:pPr>
+      <w:r>
+        <w:rPr>
+          <w:noProof/>
+          <w:sz w:val="26"/>
+          <w:szCs w:val="26"/>
+        </w:rPr>
+        <w:drawing>
+          <wp:inline distT="0" distB="0" distL="0" distR="0" wp14:anchorId="5227D815" wp14:editId="0C7E284C">
+            <wp:extent cx="4132659" cy="742950"/>
+            <wp:effectExtent l="0" t="0" r="1270" b="0"/>
+            <wp:docPr id="2027206227" name="תמונה 1" descr="תמונה שמכילה טקסט, גופן, צילום מסך, קו&#10;&#10;תוכן שנוצר על-ידי בינה מלאכותית עשוי להיות שגוי."/>
+            <wp:cNvGraphicFramePr>
+              <a:graphicFrameLocks xmlns:a="http://schemas.openxmlformats.org/drawingml/2006/main" noChangeAspect="1"/>
+            </wp:cNvGraphicFramePr>
+            <a:graphic xmlns:a="http://schemas.openxmlformats.org/drawingml/2006/main">
+              <a:graphicData uri="http://schemas.openxmlformats.org/drawingml/2006/picture">
+                <pic:pic xmlns:pic="http://schemas.openxmlformats.org/drawingml/2006/picture">
+                  <pic:nvPicPr>
+                    <pic:cNvPr id="2027206227" name="תמונה 1" descr="תמונה שמכילה טקסט, גופן, צילום מסך, קו&#10;&#10;תוכן שנוצר על-ידי בינה מלאכותית עשוי להיות שגוי."/>
+                    <pic:cNvPicPr/>
+                  </pic:nvPicPr>
+                  <pic:blipFill>
+                    <a:blip r:embed="rId18"/>
+                    <a:stretch>
+                      <a:fillRect/>
+                    </a:stretch>
+                  </pic:blipFill>
+                  <pic:spPr>
+                    <a:xfrm>
+                      <a:off x="0" y="0"/>
+                      <a:ext cx="4141295" cy="744503"/>
+                    </a:xfrm>
+                    <a:prstGeom prst="rect">
+                      <a:avLst/>
+                    </a:prstGeom>
+                  </pic:spPr>
+                </pic:pic>
+              </a:graphicData>
+            </a:graphic>
+          </wp:inline>
+        </w:drawing>
+      </w:r>
+    </w:p>
+    <w:p>
+      <w:pPr>
+        <w:pStyle w:val="a9"/>
+        <w:rPr>
+          <w:sz w:val="26"/>
+          <w:szCs w:val="26"/>
+        </w:rPr>
+      </w:pPr>
+    </w:p>
+    <w:p>
+      <w:pPr>
+        <w:pStyle w:val="a9"/>
+        <w:numPr>
+          <w:ilvl w:val="0"/>
+          <w:numId w:val="1"/>
+        </w:numPr>
+        <w:rPr>
+          <w:sz w:val="26"/>
+          <w:szCs w:val="26"/>
+        </w:rPr>
+      </w:pPr>
+      <w:r>
+        <w:rPr>
+          <w:sz w:val="26"/>
+          <w:szCs w:val="26"/>
+        </w:rPr>
+        <w:lastRenderedPageBreak/>
+        <w:t xml:space="preserve"> I understood that this is low privilege user, so I need to escalate privileges to get more accessibility</w:t>
+      </w:r>
+    </w:p>
+    <w:p>
+      <w:pPr>
+        <w:pStyle w:val="a9"/>
+        <w:numPr>
+          <w:ilvl w:val="0"/>
+          <w:numId w:val="1"/>
+        </w:numPr>
+        <w:rPr>
+          <w:sz w:val="26"/>
+          <w:szCs w:val="26"/>
+        </w:rPr>
+      </w:pPr>
+      <w:r>
+        <w:rPr>
+          <w:sz w:val="26"/>
+          <w:szCs w:val="26"/>
+        </w:rPr>
+        <w:t xml:space="preserve"> I found that “think” is a higher privilege user after opening the passwd file:</w:t>
+      </w:r>
+    </w:p>
+    <w:p>
+      <w:pPr>
+        <w:pStyle w:val="a9"/>
+        <w:rPr>
+          <w:sz w:val="26"/>
+          <w:szCs w:val="26"/>
+        </w:rPr>
+      </w:pPr>
+      <w:r>
+        <w:rPr>
+          <w:noProof/>
+          <w:sz w:val="26"/>
+          <w:szCs w:val="26"/>
+        </w:rPr>
+        <w:drawing>
+          <wp:inline distT="0" distB="0" distL="0" distR="0" wp14:anchorId="4822C602" wp14:editId="79132067">
+            <wp:extent cx="5658340" cy="4801016"/>
+            <wp:effectExtent l="0" t="0" r="0" b="0"/>
+            <wp:docPr id="951159063" name="תמונה 1"/>
+            <wp:cNvGraphicFramePr>
+              <a:graphicFrameLocks xmlns:a="http://schemas.openxmlformats.org/drawingml/2006/main" noChangeAspect="1"/>
+            </wp:cNvGraphicFramePr>
+            <a:graphic xmlns:a="http://schemas.openxmlformats.org/drawingml/2006/main">
+              <a:graphicData uri="http://schemas.openxmlformats.org/drawingml/2006/picture">
+                <pic:pic xmlns:pic="http://schemas.openxmlformats.org/drawingml/2006/picture">
+                  <pic:nvPicPr>
+                    <pic:cNvPr id="951159063" name=""/>
+                    <pic:cNvPicPr/>
+                  </pic:nvPicPr>
+                  <pic:blipFill>
+                    <a:blip r:embed="rId19"/>
+                    <a:stretch>
+                      <a:fillRect/>
+                    </a:stretch>
+                  </pic:blipFill>
+                  <pic:spPr>
+                    <a:xfrm>
+                      <a:off x="0" y="0"/>
+                      <a:ext cx="5658340" cy="4801016"/>
+                    </a:xfrm>
+                    <a:prstGeom prst="rect">
+                      <a:avLst/>
+                    </a:prstGeom>
+                  </pic:spPr>
+                </pic:pic>
+              </a:graphicData>
+            </a:graphic>
+          </wp:inline>
+        </w:drawing>
+      </w:r>
+    </w:p>
+    <w:p>
+      <w:pPr>
+        <w:pStyle w:val="a9"/>
+        <w:numPr>
+          <w:ilvl w:val="0"/>
+          <w:numId w:val="1"/>
+        </w:numPr>
+        <w:rPr>
+          <w:sz w:val="26"/>
+          <w:szCs w:val="26"/>
+        </w:rPr>
+      </w:pPr>
+      <w:r>
+        <w:rPr>
+          <w:sz w:val="26"/>
+          <w:szCs w:val="26"/>
+        </w:rPr>
+        <w:t xml:space="preserve"> Now I navigate to the think’s directory and found “user.txt”</w:t>
+      </w:r>
+      <w:r>
+        <w:rPr>
+          <w:sz w:val="26"/>
+          <w:szCs w:val="26"/>
+        </w:rPr>
+        <w:t xml:space="preserve"> and “.passwords”</w:t>
+      </w:r>
+      <w:r>
+        <w:rPr>
+          <w:sz w:val="26"/>
+          <w:szCs w:val="26"/>
+        </w:rPr>
+        <w:t xml:space="preserve"> file</w:t>
+      </w:r>
+      <w:r>
+        <w:rPr>
+          <w:sz w:val="26"/>
+          <w:szCs w:val="26"/>
+        </w:rPr>
+        <w:t>s</w:t>
+      </w:r>
+      <w:r>
+        <w:rPr>
+          <w:sz w:val="26"/>
+          <w:szCs w:val="26"/>
+        </w:rPr>
+        <w:t>, which seems</w:t>
+      </w:r>
+      <w:r>
+        <w:rPr>
+          <w:sz w:val="26"/>
+          <w:szCs w:val="26"/>
+        </w:rPr>
+        <w:t xml:space="preserve"> relevant to the CTF</w:t>
+      </w:r>
+      <w:r>
+        <w:rPr>
+          <w:sz w:val="26"/>
+          <w:szCs w:val="26"/>
+        </w:rPr>
+        <w:t>:</w:t>
+      </w:r>
+    </w:p>
+    <w:p>
+      <w:pPr>
+        <w:pStyle w:val="a9"/>
+        <w:rPr>
+          <w:sz w:val="26"/>
+          <w:szCs w:val="26"/>
+        </w:rPr>
+      </w:pPr>
+      <w:r>
+        <w:rPr>
+          <w:noProof/>
+          <w:sz w:val="26"/>
+          <w:szCs w:val="26"/>
+        </w:rPr>
+        <w:drawing>
+          <wp:inline distT="0" distB="0" distL="0" distR="0" wp14:anchorId="21F49F93" wp14:editId="409A8812">
+            <wp:extent cx="4534293" cy="2038527"/>
+            <wp:effectExtent l="0" t="0" r="0" b="0"/>
+            <wp:docPr id="1389883204" name="תמונה 1"/>
+            <wp:cNvGraphicFramePr>
+              <a:graphicFrameLocks xmlns:a="http://schemas.openxmlformats.org/drawingml/2006/main" noChangeAspect="1"/>
+            </wp:cNvGraphicFramePr>
+            <a:graphic xmlns:a="http://schemas.openxmlformats.org/drawingml/2006/main">
+              <a:graphicData uri="http://schemas.openxmlformats.org/drawingml/2006/picture">
+                <pic:pic xmlns:pic="http://schemas.openxmlformats.org/drawingml/2006/picture">
+                  <pic:nvPicPr>
+                    <pic:cNvPr id="1389883204" name=""/>
+                    <pic:cNvPicPr/>
+                  </pic:nvPicPr>
+                  <pic:blipFill>
+                    <a:blip r:embed="rId20"/>
+                    <a:stretch>
+                      <a:fillRect/>
+                    </a:stretch>
+                  </pic:blipFill>
+                  <pic:spPr>
+                    <a:xfrm>
+                      <a:off x="0" y="0"/>
+                      <a:ext cx="4534293" cy="2038527"/>
+                    </a:xfrm>
+                    <a:prstGeom prst="rect">
+                      <a:avLst/>
+                    </a:prstGeom>
+                  </pic:spPr>
+                </pic:pic>
+              </a:graphicData>
+            </a:graphic>
+          </wp:inline>
+        </w:drawing>
+      </w:r>
+    </w:p>
+    <w:p>
+      <w:pPr>
+        <w:pStyle w:val="a9"/>
+        <w:rPr>
+          <w:sz w:val="26"/>
+          <w:szCs w:val="26"/>
+        </w:rPr>
+      </w:pPr>
+      <w:r>
+        <w:rPr>
+          <w:sz w:val="26"/>
+          <w:szCs w:val="26"/>
+        </w:rPr>
+        <w:t xml:space="preserve">The problem is that while I was logged as </w:t>
+      </w:r>
+      <w:r>
+        <w:rPr>
+          <w:sz w:val="26"/>
+          <w:szCs w:val="26"/>
+        </w:rPr>
+        <w:t>“</w:t>
+      </w:r>
+      <w:r>
+        <w:rPr>
+          <w:sz w:val="26"/>
+          <w:szCs w:val="26"/>
+        </w:rPr>
+        <w:t>www-data</w:t>
+      </w:r>
+      <w:r>
+        <w:rPr>
+          <w:sz w:val="26"/>
+          <w:szCs w:val="26"/>
+        </w:rPr>
+        <w:t>”</w:t>
+      </w:r>
+      <w:r>
+        <w:rPr>
+          <w:sz w:val="26"/>
+          <w:szCs w:val="26"/>
+        </w:rPr>
+        <w:t xml:space="preserve"> I didn’t </w:t>
+      </w:r>
+      <w:r>
+        <w:rPr>
+          <w:sz w:val="26"/>
+          <w:szCs w:val="26"/>
+        </w:rPr>
+        <w:t>have</w:t>
+      </w:r>
+      <w:r>
+        <w:rPr>
+          <w:sz w:val="26"/>
+          <w:szCs w:val="26"/>
+        </w:rPr>
+        <w:t xml:space="preserve"> permissions to open </w:t>
+      </w:r>
+      <w:r>
+        <w:rPr>
+          <w:sz w:val="26"/>
+          <w:szCs w:val="26"/>
+        </w:rPr>
+        <w:t>them</w:t>
+      </w:r>
+      <w:r>
+        <w:rPr>
+          <w:sz w:val="26"/>
+          <w:szCs w:val="26"/>
+        </w:rPr>
+        <w:t>.</w:t>
+      </w:r>
+    </w:p>
+    <w:p>
+      <w:pPr>
+        <w:pStyle w:val="a9"/>
+        <w:numPr>
+          <w:ilvl w:val="0"/>
+          <w:numId w:val="1"/>
+        </w:numPr>
+        <w:rPr>
+          <w:sz w:val="26"/>
+          <w:szCs w:val="26"/>
+        </w:rPr>
+      </w:pPr>
+      <w:r>
+        <w:rPr>
+          <w:sz w:val="26"/>
+          <w:szCs w:val="26"/>
+        </w:rPr>
+        <w:t xml:space="preserve"> Therefore, </w:t>
+      </w:r>
+      <w:r>
+        <w:rPr>
+          <w:sz w:val="26"/>
+          <w:szCs w:val="26"/>
+        </w:rPr>
+        <w:t>I searched for SUID files that allow me access t</w:t>
+      </w:r>
+      <w:r>
+        <w:rPr>
+          <w:sz w:val="26"/>
+          <w:szCs w:val="26"/>
+        </w:rPr>
+        <w:t>hese files</w:t>
+      </w:r>
+      <w:r>
+        <w:rPr>
+          <w:sz w:val="26"/>
+          <w:szCs w:val="26"/>
+        </w:rPr>
+        <w:t xml:space="preserve"> (Note: The usr/bin folder contains the binary files of the tools/commands of the</w:t>
+      </w:r>
+      <w:r>
+        <w:rPr>
+          <w:sz w:val="26"/>
+          <w:szCs w:val="26"/>
+        </w:rPr>
+        <w:t xml:space="preserve"> Linux</w:t>
+      </w:r>
+      <w:r>
+        <w:rPr>
+          <w:sz w:val="26"/>
+          <w:szCs w:val="26"/>
+        </w:rPr>
+        <w:t xml:space="preserve"> host)</w:t>
+      </w:r>
+      <w:r>
+        <w:rPr>
+          <w:sz w:val="26"/>
+          <w:szCs w:val="26"/>
+        </w:rPr>
+        <w:t>:</w:t>
+      </w:r>
+    </w:p>
+    <w:p>
+      <w:pPr>
+        <w:pStyle w:val="a9"/>
+        <w:rPr>
+          <w:sz w:val="26"/>
+          <w:szCs w:val="26"/>
+        </w:rPr>
+      </w:pPr>
+      <w:r>
+        <w:rPr>
+          <w:sz w:val="26"/>
+          <w:szCs w:val="26"/>
+        </w:rPr>
+        <w:lastRenderedPageBreak/>
+        <w:drawing>
+          <wp:inline distT="0" distB="0" distL="0" distR="0" wp14:anchorId="7C415DA7" wp14:editId="72B2DD5B">
+            <wp:extent cx="3837003" cy="5010584"/>
+            <wp:effectExtent l="0" t="0" r="0" b="0"/>
+            <wp:docPr id="1447451236" name="תמונה 1"/>
+            <wp:cNvGraphicFramePr>
+              <a:graphicFrameLocks xmlns:a="http://schemas.openxmlformats.org/drawingml/2006/main" noChangeAspect="1"/>
+            </wp:cNvGraphicFramePr>
+            <a:graphic xmlns:a="http://schemas.openxmlformats.org/drawingml/2006/main">
+              <a:graphicData uri="http://schemas.openxmlformats.org/drawingml/2006/picture">
+                <pic:pic xmlns:pic="http://schemas.openxmlformats.org/drawingml/2006/picture">
+                  <pic:nvPicPr>
+                    <pic:cNvPr id="1447451236" name=""/>
+                    <pic:cNvPicPr/>
+                  </pic:nvPicPr>
+                  <pic:blipFill>
+                    <a:blip r:embed="rId21"/>
+                    <a:stretch>
+                      <a:fillRect/>
+                    </a:stretch>
+                  </pic:blipFill>
+                  <pic:spPr>
+                    <a:xfrm>
+                      <a:off x="0" y="0"/>
+                      <a:ext cx="3837003" cy="5010584"/>
+                    </a:xfrm>
+                    <a:prstGeom prst="rect">
+                      <a:avLst/>
+                    </a:prstGeom>
+                  </pic:spPr>
+                </pic:pic>
+              </a:graphicData>
+            </a:graphic>
+          </wp:inline>
+        </w:drawing>
+      </w:r>
+    </w:p>
+    <w:p>
+      <w:pPr>
+        <w:pStyle w:val="a9"/>
+        <w:rPr>
+          <w:sz w:val="26"/>
+          <w:szCs w:val="26"/>
+        </w:rPr>
+      </w:pPr>
+    </w:p>
+    <w:p>
+      <w:pPr>
+        <w:pStyle w:val="a9"/>
+        <w:numPr>
+          <w:ilvl w:val="0"/>
+          <w:numId w:val="1"/>
+        </w:numPr>
+        <w:rPr>
+          <w:sz w:val="26"/>
+          <w:szCs w:val="26"/>
+        </w:rPr>
+      </w:pPr>
+      <w:r>
+        <w:rPr>
+          <w:sz w:val="26"/>
+          <w:szCs w:val="26"/>
+        </w:rPr>
+        <w:t xml:space="preserve"> I found the “pwm” file which shouldn’t be there by default, so I run it:</w:t>
+      </w:r>
+    </w:p>
+    <w:p>
+      <w:pPr>
+        <w:pStyle w:val="a9"/>
+        <w:rPr>
+          <w:sz w:val="26"/>
+          <w:szCs w:val="26"/>
+        </w:rPr>
+      </w:pPr>
+      <w:r>
+        <w:rPr>
+          <w:sz w:val="26"/>
+          <w:szCs w:val="26"/>
+        </w:rPr>
+        <w:drawing>
+          <wp:inline distT="0" distB="0" distL="0" distR="0" wp14:anchorId="72A0838D" wp14:editId="70565F42">
+            <wp:extent cx="6637188" cy="800100"/>
+            <wp:effectExtent l="0" t="0" r="0" b="0"/>
+            <wp:docPr id="1296184778" name="תמונה 1"/>
+            <wp:cNvGraphicFramePr>
+              <a:graphicFrameLocks xmlns:a="http://schemas.openxmlformats.org/drawingml/2006/main" noChangeAspect="1"/>
+            </wp:cNvGraphicFramePr>
+            <a:graphic xmlns:a="http://schemas.openxmlformats.org/drawingml/2006/main">
+              <a:graphicData uri="http://schemas.openxmlformats.org/drawingml/2006/picture">
+                <pic:pic xmlns:pic="http://schemas.openxmlformats.org/drawingml/2006/picture">
+                  <pic:nvPicPr>
+                    <pic:cNvPr id="1296184778" name=""/>
+                    <pic:cNvPicPr/>
+                  </pic:nvPicPr>
+                  <pic:blipFill>
+                    <a:blip r:embed="rId22"/>
+                    <a:stretch>
+                      <a:fillRect/>
+                    </a:stretch>
+                  </pic:blipFill>
+                  <pic:spPr>
+                    <a:xfrm>
+                      <a:off x="0" y="0"/>
+                      <a:ext cx="6650275" cy="801678"/>
+                    </a:xfrm>
+                    <a:prstGeom prst="rect">
+                      <a:avLst/>
+                    </a:prstGeom>
+                  </pic:spPr>
+                </pic:pic>
+              </a:graphicData>
+            </a:graphic>
+          </wp:inline>
+        </w:drawing>
+      </w:r>
+    </w:p>
+    <w:p>
+      <w:pPr>
+        <w:ind w:left="360" w:firstLine="360"/>
+        <w:rPr>
+          <w:sz w:val="26"/>
+          <w:szCs w:val="26"/>
+        </w:rPr>
+      </w:pPr>
+      <w:r>
+        <w:rPr>
+          <w:sz w:val="26"/>
+          <w:szCs w:val="26"/>
+        </w:rPr>
+        <w:t xml:space="preserve"> I</w:t>
+      </w:r>
+      <w:r>
+        <w:rPr>
+          <w:sz w:val="26"/>
+          <w:szCs w:val="26"/>
+        </w:rPr>
+        <w:t>t seems like the program</w:t>
+      </w:r>
+      <w:r>
+        <w:rPr>
+          <w:sz w:val="26"/>
+          <w:szCs w:val="26"/>
+        </w:rPr>
+        <w:t xml:space="preserve"> </w:t>
+      </w:r>
+      <w:r>
+        <w:rPr>
+          <w:sz w:val="26"/>
+          <w:szCs w:val="26"/>
+        </w:rPr>
+        <w:t xml:space="preserve">try to </w:t>
+      </w:r>
     </w:p>
     <w:sectPr>
       <w:pgSz w:w="12240" w:h="15840"/>

</xml_diff>